<commit_message>
troca da palavra segundo pro coração do Leo não doer
</commit_message>
<xml_diff>
--- a/Documentaçao/MiniMundo_ATUALIZADO.docx
+++ b/Documentaçao/MiniMundo_ATUALIZADO.docx
@@ -121,7 +121,7 @@
           <w:sz w:val="24"/>
           <w:szCs w:val="24"/>
         </w:rPr>
-        <w:t>.  A segunda</w:t>
+        <w:t xml:space="preserve">.  </w:t>
       </w:r>
       <w:r>
         <w:rPr>
@@ -130,7 +130,16 @@
           <w:sz w:val="24"/>
           <w:szCs w:val="24"/>
         </w:rPr>
-        <w:t xml:space="preserve"> possibilita </w:t>
+        <w:t xml:space="preserve">Esta </w:t>
+      </w:r>
+      <w:r>
+        <w:rPr>
+          <w:rFonts w:ascii="Arial" w:hAnsi="Arial" w:cs="Arial"/>
+          <w:color w:val="000000" w:themeColor="text1"/>
+          <w:sz w:val="24"/>
+          <w:szCs w:val="24"/>
+        </w:rPr>
+        <w:t xml:space="preserve">possibilita </w:t>
       </w:r>
       <w:r>
         <w:rPr>
@@ -1193,7 +1202,7 @@
   <a:extraClrSchemeLst/>
   <a:extLst>
     <a:ext uri="{05A4C25C-085E-4340-85A3-A5531E510DB2}">
-      <thm15:themeFamily xmlns="" xmlns:thm15="http://schemas.microsoft.com/office/thememl/2012/main" name="Office Theme" id="{62F939B6-93AF-4DB8-9C6B-D6C7DFDC589F}" vid="{4A3C46E8-61CC-4603-A589-7422A47A8E4A}"/>
+      <thm15:themeFamily xmlns:thm15="http://schemas.microsoft.com/office/thememl/2012/main" xmlns="" name="Office Theme" id="{62F939B6-93AF-4DB8-9C6B-D6C7DFDC589F}" vid="{4A3C46E8-61CC-4603-A589-7422A47A8E4A}"/>
     </a:ext>
   </a:extLst>
 </a:theme>
@@ -1204,7 +1213,7 @@
 </file>
 
 <file path=customXml/itemProps1.xml><?xml version="1.0" encoding="utf-8"?>
-<ds:datastoreItem xmlns:ds="http://schemas.openxmlformats.org/officeDocument/2006/customXml" ds:itemID="{1B8A9964-5618-482A-99B7-396A2EF84EBF}">
+<ds:datastoreItem xmlns:ds="http://schemas.openxmlformats.org/officeDocument/2006/customXml" ds:itemID="{895DF568-B394-4DA6-9B61-125D72B22292}">
   <ds:schemaRefs>
     <ds:schemaRef ds:uri="http://schemas.openxmlformats.org/officeDocument/2006/bibliography"/>
   </ds:schemaRefs>

</xml_diff>